<commit_message>
Added my Scenarios, Stories, Features
</commit_message>
<xml_diff>
--- a/Bass-DesSprintDay 1/Bass_Scenarios_Stories_Features.docx
+++ b/Bass-DesSprintDay 1/Bass_Scenarios_Stories_Features.docx
@@ -16,16 +16,309 @@
         <w:t>Scenarios</w:t>
       </w:r>
     </w:p>
+    <w:p>
+      <w:pPr>
+        <w:pStyle w:val="ListParagraph"/>
+        <w:numPr>
+          <w:ilvl w:val="0"/>
+          <w:numId w:val="1"/>
+        </w:numPr>
+      </w:pPr>
+      <w:r>
+        <w:t>J</w:t>
+      </w:r>
+      <w:r>
+        <w:t>ohn</w:t>
+      </w:r>
+      <w:r>
+        <w:t xml:space="preserve"> is about to </w:t>
+      </w:r>
+      <w:r>
+        <w:t>graduate and</w:t>
+      </w:r>
+      <w:r>
+        <w:t xml:space="preserve"> needs to improve his resume in order to land a job.</w:t>
+      </w:r>
+    </w:p>
+    <w:p>
+      <w:pPr>
+        <w:pStyle w:val="ListParagraph"/>
+        <w:numPr>
+          <w:ilvl w:val="1"/>
+          <w:numId w:val="1"/>
+        </w:numPr>
+      </w:pPr>
+      <w:r>
+        <w:t xml:space="preserve">He downloads the </w:t>
+      </w:r>
+      <w:r>
+        <w:t>Student</w:t>
+      </w:r>
+      <w:r>
+        <w:t>ResumeBuilder</w:t>
+      </w:r>
+      <w:r>
+        <w:t xml:space="preserve"> app</w:t>
+      </w:r>
+      <w:r>
+        <w:t xml:space="preserve"> and puts in necessary information.</w:t>
+      </w:r>
+    </w:p>
+    <w:p>
+      <w:pPr>
+        <w:pStyle w:val="ListParagraph"/>
+        <w:numPr>
+          <w:ilvl w:val="1"/>
+          <w:numId w:val="1"/>
+        </w:numPr>
+      </w:pPr>
+      <w:r>
+        <w:t>The app generates potential resumes, and Joe can preview them before purchase</w:t>
+      </w:r>
+    </w:p>
+    <w:p>
+      <w:pPr>
+        <w:pStyle w:val="ListParagraph"/>
+        <w:numPr>
+          <w:ilvl w:val="1"/>
+          <w:numId w:val="1"/>
+        </w:numPr>
+      </w:pPr>
+      <w:r>
+        <w:t>Joe finds a resume he likes and subscribes to ResumeBuilder in order to get his resume</w:t>
+      </w:r>
+    </w:p>
+    <w:p>
+      <w:pPr>
+        <w:pStyle w:val="ListParagraph"/>
+        <w:numPr>
+          <w:ilvl w:val="0"/>
+          <w:numId w:val="1"/>
+        </w:numPr>
+      </w:pPr>
+      <w:r>
+        <w:t>Jane is looking to see what qualifications she needs in order to get her dream job.</w:t>
+      </w:r>
+    </w:p>
+    <w:p>
+      <w:pPr>
+        <w:pStyle w:val="ListParagraph"/>
+        <w:numPr>
+          <w:ilvl w:val="1"/>
+          <w:numId w:val="1"/>
+        </w:numPr>
+      </w:pPr>
+      <w:r>
+        <w:t xml:space="preserve">She goes to </w:t>
+      </w:r>
+      <w:r>
+        <w:t>Student</w:t>
+      </w:r>
+      <w:r>
+        <w:t>ResumeBuilder.com and looks up her desired job title.</w:t>
+      </w:r>
+    </w:p>
+    <w:p>
+      <w:pPr>
+        <w:pStyle w:val="ListParagraph"/>
+        <w:numPr>
+          <w:ilvl w:val="1"/>
+          <w:numId w:val="1"/>
+        </w:numPr>
+      </w:pPr>
+      <w:r>
+        <w:t>Jane sees top qualifications that get people hired in her job field.</w:t>
+      </w:r>
+    </w:p>
+    <w:p>
+      <w:pPr>
+        <w:pStyle w:val="ListParagraph"/>
+        <w:numPr>
+          <w:ilvl w:val="1"/>
+          <w:numId w:val="1"/>
+        </w:numPr>
+      </w:pPr>
+      <w:r>
+        <w:t>After earning her qualifications, she creates a resume on ResumeBuilder with these new qualifications.</w:t>
+      </w:r>
+    </w:p>
+    <w:p>
+      <w:r>
+        <w:t>User Stories</w:t>
+      </w:r>
+    </w:p>
+    <w:p>
+      <w:pPr>
+        <w:pStyle w:val="ListParagraph"/>
+        <w:numPr>
+          <w:ilvl w:val="0"/>
+          <w:numId w:val="2"/>
+        </w:numPr>
+      </w:pPr>
+      <w:r>
+        <w:t>As a senior college student about to enter the workforce, I want to create a professional resume that caters specifically to each job I apply to so that my job application stands out.</w:t>
+      </w:r>
+    </w:p>
+    <w:p>
+      <w:pPr>
+        <w:pStyle w:val="ListParagraph"/>
+        <w:numPr>
+          <w:ilvl w:val="0"/>
+          <w:numId w:val="2"/>
+        </w:numPr>
+      </w:pPr>
+      <w:r>
+        <w:t>As a freshman college student, I want to see what qualifications I need to have on my resume in order to get a job that I’m satisfied with.</w:t>
+      </w:r>
+    </w:p>
+    <w:p>
+      <w:pPr>
+        <w:pStyle w:val="ListParagraph"/>
+        <w:numPr>
+          <w:ilvl w:val="0"/>
+          <w:numId w:val="2"/>
+        </w:numPr>
+      </w:pPr>
+      <w:r>
+        <w:t>As a high school student looking to get my first job, I want to create a good-looking resume that will impress potential employers, even though I don’t have much experience.</w:t>
+      </w:r>
+    </w:p>
     <w:p/>
     <w:p>
       <w:r>
-        <w:t>User Stories</w:t>
-      </w:r>
-    </w:p>
-    <w:p/>
-    <w:p>
-      <w:r>
         <w:t>Individual Feature List</w:t>
+      </w:r>
+    </w:p>
+    <w:p>
+      <w:pPr>
+        <w:pStyle w:val="ListParagraph"/>
+        <w:numPr>
+          <w:ilvl w:val="0"/>
+          <w:numId w:val="3"/>
+        </w:numPr>
+      </w:pPr>
+      <w:r>
+        <w:t>Users input information, generate different resumes</w:t>
+      </w:r>
+    </w:p>
+    <w:p>
+      <w:pPr>
+        <w:pStyle w:val="ListParagraph"/>
+        <w:numPr>
+          <w:ilvl w:val="0"/>
+          <w:numId w:val="3"/>
+        </w:numPr>
+      </w:pPr>
+      <w:r>
+        <w:t>Different layouts users can choose from</w:t>
+      </w:r>
+    </w:p>
+    <w:p>
+      <w:pPr>
+        <w:pStyle w:val="ListParagraph"/>
+        <w:numPr>
+          <w:ilvl w:val="0"/>
+          <w:numId w:val="3"/>
+        </w:numPr>
+      </w:pPr>
+      <w:r>
+        <w:t>Users can change fonts, styles, color schemes, etc.</w:t>
+      </w:r>
+    </w:p>
+    <w:p>
+      <w:pPr>
+        <w:pStyle w:val="ListParagraph"/>
+        <w:numPr>
+          <w:ilvl w:val="0"/>
+          <w:numId w:val="3"/>
+        </w:numPr>
+      </w:pPr>
+      <w:r>
+        <w:t>Suggest different things needed on resumes for specific jobs</w:t>
+      </w:r>
+    </w:p>
+    <w:p>
+      <w:pPr>
+        <w:pStyle w:val="ListParagraph"/>
+        <w:numPr>
+          <w:ilvl w:val="1"/>
+          <w:numId w:val="3"/>
+        </w:numPr>
+      </w:pPr>
+      <w:r>
+        <w:t>Differing levels of importance</w:t>
+      </w:r>
+    </w:p>
+    <w:p>
+      <w:pPr>
+        <w:pStyle w:val="ListParagraph"/>
+        <w:numPr>
+          <w:ilvl w:val="2"/>
+          <w:numId w:val="3"/>
+        </w:numPr>
+      </w:pPr>
+      <w:r>
+        <w:t>Red = Necessary to get job</w:t>
+      </w:r>
+    </w:p>
+    <w:p>
+      <w:pPr>
+        <w:pStyle w:val="ListParagraph"/>
+        <w:numPr>
+          <w:ilvl w:val="2"/>
+          <w:numId w:val="3"/>
+        </w:numPr>
+      </w:pPr>
+      <w:r>
+        <w:t>Yellow = Desired</w:t>
+      </w:r>
+    </w:p>
+    <w:p>
+      <w:pPr>
+        <w:pStyle w:val="ListParagraph"/>
+        <w:numPr>
+          <w:ilvl w:val="2"/>
+          <w:numId w:val="3"/>
+        </w:numPr>
+      </w:pPr>
+      <w:r>
+        <w:t>Green = Good to have, not necessary</w:t>
+      </w:r>
+    </w:p>
+    <w:p>
+      <w:pPr>
+        <w:pStyle w:val="ListParagraph"/>
+        <w:numPr>
+          <w:ilvl w:val="0"/>
+          <w:numId w:val="3"/>
+        </w:numPr>
+      </w:pPr>
+      <w:r>
+        <w:t>Spell-checking</w:t>
+      </w:r>
+    </w:p>
+    <w:p>
+      <w:pPr>
+        <w:pStyle w:val="ListParagraph"/>
+        <w:numPr>
+          <w:ilvl w:val="0"/>
+          <w:numId w:val="3"/>
+        </w:numPr>
+      </w:pPr>
+      <w:r>
+        <w:t>Improvement suggestions (Clarity, conciseness)</w:t>
+      </w:r>
+    </w:p>
+    <w:p>
+      <w:pPr>
+        <w:pStyle w:val="ListParagraph"/>
+        <w:numPr>
+          <w:ilvl w:val="0"/>
+          <w:numId w:val="3"/>
+        </w:numPr>
+      </w:pPr>
+      <w:r>
+        <w:t>Export to different file types</w:t>
       </w:r>
     </w:p>
     <w:sectPr>
@@ -36,6 +329,359 @@
     </w:sectPr>
   </w:body>
 </w:document>
+</file>
+
+<file path=word/numbering.xml><?xml version="1.0" encoding="utf-8"?>
+<w:numbering xmlns:wpc="http://schemas.microsoft.com/office/word/2010/wordprocessingCanvas" xmlns:cx="http://schemas.microsoft.com/office/drawing/2014/chartex" xmlns:cx1="http://schemas.microsoft.com/office/drawing/2015/9/8/chartex" xmlns:cx2="http://schemas.microsoft.com/office/drawing/2015/10/21/chartex" xmlns:cx3="http://schemas.microsoft.com/office/drawing/2016/5/9/chartex" xmlns:cx4="http://schemas.microsoft.com/office/drawing/2016/5/10/chartex" xmlns:cx5="http://schemas.microsoft.com/office/drawing/2016/5/11/chartex" xmlns:cx6="http://schemas.microsoft.com/office/drawing/2016/5/12/chartex" xmlns:cx7="http://schemas.microsoft.com/office/drawing/2016/5/13/chartex" xmlns:cx8="http://schemas.microsoft.com/office/drawing/2016/5/14/chartex" xmlns:mc="http://schemas.openxmlformats.org/markup-compatibility/2006" xmlns:aink="http://schemas.microsoft.com/office/drawing/2016/ink" xmlns:am3d="http://schemas.microsoft.com/office/drawing/2017/model3d" xmlns:o="urn:schemas-microsoft-com:office:office" xmlns:r="http://schemas.openxmlformats.org/officeDocument/2006/relationships" xmlns:m="http://schemas.openxmlformats.org/officeDocument/2006/math" xmlns:v="urn:schemas-microsoft-com:vml" xmlns:wp14="http://schemas.microsoft.com/office/word/2010/wordprocessingDrawing" xmlns:wp="http://schemas.openxmlformats.org/drawingml/2006/wordprocessingDrawing" xmlns:w10="urn:schemas-microsoft-com:office:word" xmlns:w="http://schemas.openxmlformats.org/wordprocessingml/2006/main" xmlns:w14="http://schemas.microsoft.com/office/word/2010/wordml" xmlns:w15="http://schemas.microsoft.com/office/word/2012/wordml" xmlns:w16cex="http://schemas.microsoft.com/office/word/2018/wordml/cex" xmlns:w16cid="http://schemas.microsoft.com/office/word/2016/wordml/cid" xmlns:w16="http://schemas.microsoft.com/office/word/2018/wordml" xmlns:w16sdtdh="http://schemas.microsoft.com/office/word/2020/wordml/sdtdatahash" xmlns:w16se="http://schemas.microsoft.com/office/word/2015/wordml/symex" xmlns:wpg="http://schemas.microsoft.com/office/word/2010/wordprocessingGroup" xmlns:wpi="http://schemas.microsoft.com/office/word/2010/wordprocessingInk" xmlns:wne="http://schemas.microsoft.com/office/word/2006/wordml" xmlns:wps="http://schemas.microsoft.com/office/word/2010/wordprocessingShape" mc:Ignorable="w14 w15 w16se w16cid w16 w16cex w16sdtdh wp14">
+  <w:abstractNum w:abstractNumId="0" w15:restartNumberingAfterBreak="0">
+    <w:nsid w:val="36D725BB"/>
+    <w:multiLevelType w:val="hybridMultilevel"/>
+    <w:tmpl w:val="646272B0"/>
+    <w:lvl w:ilvl="0" w:tplc="04090001">
+      <w:start w:val="1"/>
+      <w:numFmt w:val="bullet"/>
+      <w:lvlText w:val=""/>
+      <w:lvlJc w:val="left"/>
+      <w:pPr>
+        <w:ind w:left="720" w:hanging="360"/>
+      </w:pPr>
+      <w:rPr>
+        <w:rFonts w:ascii="Symbol" w:hAnsi="Symbol" w:hint="default"/>
+      </w:rPr>
+    </w:lvl>
+    <w:lvl w:ilvl="1" w:tplc="04090003" w:tentative="1">
+      <w:start w:val="1"/>
+      <w:numFmt w:val="bullet"/>
+      <w:lvlText w:val="o"/>
+      <w:lvlJc w:val="left"/>
+      <w:pPr>
+        <w:ind w:left="1440" w:hanging="360"/>
+      </w:pPr>
+      <w:rPr>
+        <w:rFonts w:ascii="Courier New" w:hAnsi="Courier New" w:cs="Courier New" w:hint="default"/>
+      </w:rPr>
+    </w:lvl>
+    <w:lvl w:ilvl="2" w:tplc="04090005" w:tentative="1">
+      <w:start w:val="1"/>
+      <w:numFmt w:val="bullet"/>
+      <w:lvlText w:val=""/>
+      <w:lvlJc w:val="left"/>
+      <w:pPr>
+        <w:ind w:left="2160" w:hanging="360"/>
+      </w:pPr>
+      <w:rPr>
+        <w:rFonts w:ascii="Wingdings" w:hAnsi="Wingdings" w:hint="default"/>
+      </w:rPr>
+    </w:lvl>
+    <w:lvl w:ilvl="3" w:tplc="04090001" w:tentative="1">
+      <w:start w:val="1"/>
+      <w:numFmt w:val="bullet"/>
+      <w:lvlText w:val=""/>
+      <w:lvlJc w:val="left"/>
+      <w:pPr>
+        <w:ind w:left="2880" w:hanging="360"/>
+      </w:pPr>
+      <w:rPr>
+        <w:rFonts w:ascii="Symbol" w:hAnsi="Symbol" w:hint="default"/>
+      </w:rPr>
+    </w:lvl>
+    <w:lvl w:ilvl="4" w:tplc="04090003" w:tentative="1">
+      <w:start w:val="1"/>
+      <w:numFmt w:val="bullet"/>
+      <w:lvlText w:val="o"/>
+      <w:lvlJc w:val="left"/>
+      <w:pPr>
+        <w:ind w:left="3600" w:hanging="360"/>
+      </w:pPr>
+      <w:rPr>
+        <w:rFonts w:ascii="Courier New" w:hAnsi="Courier New" w:cs="Courier New" w:hint="default"/>
+      </w:rPr>
+    </w:lvl>
+    <w:lvl w:ilvl="5" w:tplc="04090005" w:tentative="1">
+      <w:start w:val="1"/>
+      <w:numFmt w:val="bullet"/>
+      <w:lvlText w:val=""/>
+      <w:lvlJc w:val="left"/>
+      <w:pPr>
+        <w:ind w:left="4320" w:hanging="360"/>
+      </w:pPr>
+      <w:rPr>
+        <w:rFonts w:ascii="Wingdings" w:hAnsi="Wingdings" w:hint="default"/>
+      </w:rPr>
+    </w:lvl>
+    <w:lvl w:ilvl="6" w:tplc="04090001" w:tentative="1">
+      <w:start w:val="1"/>
+      <w:numFmt w:val="bullet"/>
+      <w:lvlText w:val=""/>
+      <w:lvlJc w:val="left"/>
+      <w:pPr>
+        <w:ind w:left="5040" w:hanging="360"/>
+      </w:pPr>
+      <w:rPr>
+        <w:rFonts w:ascii="Symbol" w:hAnsi="Symbol" w:hint="default"/>
+      </w:rPr>
+    </w:lvl>
+    <w:lvl w:ilvl="7" w:tplc="04090003" w:tentative="1">
+      <w:start w:val="1"/>
+      <w:numFmt w:val="bullet"/>
+      <w:lvlText w:val="o"/>
+      <w:lvlJc w:val="left"/>
+      <w:pPr>
+        <w:ind w:left="5760" w:hanging="360"/>
+      </w:pPr>
+      <w:rPr>
+        <w:rFonts w:ascii="Courier New" w:hAnsi="Courier New" w:cs="Courier New" w:hint="default"/>
+      </w:rPr>
+    </w:lvl>
+    <w:lvl w:ilvl="8" w:tplc="04090005" w:tentative="1">
+      <w:start w:val="1"/>
+      <w:numFmt w:val="bullet"/>
+      <w:lvlText w:val=""/>
+      <w:lvlJc w:val="left"/>
+      <w:pPr>
+        <w:ind w:left="6480" w:hanging="360"/>
+      </w:pPr>
+      <w:rPr>
+        <w:rFonts w:ascii="Wingdings" w:hAnsi="Wingdings" w:hint="default"/>
+      </w:rPr>
+    </w:lvl>
+  </w:abstractNum>
+  <w:abstractNum w:abstractNumId="1" w15:restartNumberingAfterBreak="0">
+    <w:nsid w:val="39D321D1"/>
+    <w:multiLevelType w:val="hybridMultilevel"/>
+    <w:tmpl w:val="1B4C9772"/>
+    <w:lvl w:ilvl="0" w:tplc="04090001">
+      <w:start w:val="1"/>
+      <w:numFmt w:val="bullet"/>
+      <w:lvlText w:val=""/>
+      <w:lvlJc w:val="left"/>
+      <w:pPr>
+        <w:ind w:left="720" w:hanging="360"/>
+      </w:pPr>
+      <w:rPr>
+        <w:rFonts w:ascii="Symbol" w:hAnsi="Symbol" w:hint="default"/>
+      </w:rPr>
+    </w:lvl>
+    <w:lvl w:ilvl="1" w:tplc="04090003">
+      <w:start w:val="1"/>
+      <w:numFmt w:val="bullet"/>
+      <w:lvlText w:val="o"/>
+      <w:lvlJc w:val="left"/>
+      <w:pPr>
+        <w:ind w:left="1440" w:hanging="360"/>
+      </w:pPr>
+      <w:rPr>
+        <w:rFonts w:ascii="Courier New" w:hAnsi="Courier New" w:cs="Courier New" w:hint="default"/>
+      </w:rPr>
+    </w:lvl>
+    <w:lvl w:ilvl="2" w:tplc="04090005" w:tentative="1">
+      <w:start w:val="1"/>
+      <w:numFmt w:val="bullet"/>
+      <w:lvlText w:val=""/>
+      <w:lvlJc w:val="left"/>
+      <w:pPr>
+        <w:ind w:left="2160" w:hanging="360"/>
+      </w:pPr>
+      <w:rPr>
+        <w:rFonts w:ascii="Wingdings" w:hAnsi="Wingdings" w:hint="default"/>
+      </w:rPr>
+    </w:lvl>
+    <w:lvl w:ilvl="3" w:tplc="04090001" w:tentative="1">
+      <w:start w:val="1"/>
+      <w:numFmt w:val="bullet"/>
+      <w:lvlText w:val=""/>
+      <w:lvlJc w:val="left"/>
+      <w:pPr>
+        <w:ind w:left="2880" w:hanging="360"/>
+      </w:pPr>
+      <w:rPr>
+        <w:rFonts w:ascii="Symbol" w:hAnsi="Symbol" w:hint="default"/>
+      </w:rPr>
+    </w:lvl>
+    <w:lvl w:ilvl="4" w:tplc="04090003" w:tentative="1">
+      <w:start w:val="1"/>
+      <w:numFmt w:val="bullet"/>
+      <w:lvlText w:val="o"/>
+      <w:lvlJc w:val="left"/>
+      <w:pPr>
+        <w:ind w:left="3600" w:hanging="360"/>
+      </w:pPr>
+      <w:rPr>
+        <w:rFonts w:ascii="Courier New" w:hAnsi="Courier New" w:cs="Courier New" w:hint="default"/>
+      </w:rPr>
+    </w:lvl>
+    <w:lvl w:ilvl="5" w:tplc="04090005" w:tentative="1">
+      <w:start w:val="1"/>
+      <w:numFmt w:val="bullet"/>
+      <w:lvlText w:val=""/>
+      <w:lvlJc w:val="left"/>
+      <w:pPr>
+        <w:ind w:left="4320" w:hanging="360"/>
+      </w:pPr>
+      <w:rPr>
+        <w:rFonts w:ascii="Wingdings" w:hAnsi="Wingdings" w:hint="default"/>
+      </w:rPr>
+    </w:lvl>
+    <w:lvl w:ilvl="6" w:tplc="04090001" w:tentative="1">
+      <w:start w:val="1"/>
+      <w:numFmt w:val="bullet"/>
+      <w:lvlText w:val=""/>
+      <w:lvlJc w:val="left"/>
+      <w:pPr>
+        <w:ind w:left="5040" w:hanging="360"/>
+      </w:pPr>
+      <w:rPr>
+        <w:rFonts w:ascii="Symbol" w:hAnsi="Symbol" w:hint="default"/>
+      </w:rPr>
+    </w:lvl>
+    <w:lvl w:ilvl="7" w:tplc="04090003" w:tentative="1">
+      <w:start w:val="1"/>
+      <w:numFmt w:val="bullet"/>
+      <w:lvlText w:val="o"/>
+      <w:lvlJc w:val="left"/>
+      <w:pPr>
+        <w:ind w:left="5760" w:hanging="360"/>
+      </w:pPr>
+      <w:rPr>
+        <w:rFonts w:ascii="Courier New" w:hAnsi="Courier New" w:cs="Courier New" w:hint="default"/>
+      </w:rPr>
+    </w:lvl>
+    <w:lvl w:ilvl="8" w:tplc="04090005" w:tentative="1">
+      <w:start w:val="1"/>
+      <w:numFmt w:val="bullet"/>
+      <w:lvlText w:val=""/>
+      <w:lvlJc w:val="left"/>
+      <w:pPr>
+        <w:ind w:left="6480" w:hanging="360"/>
+      </w:pPr>
+      <w:rPr>
+        <w:rFonts w:ascii="Wingdings" w:hAnsi="Wingdings" w:hint="default"/>
+      </w:rPr>
+    </w:lvl>
+  </w:abstractNum>
+  <w:abstractNum w:abstractNumId="2" w15:restartNumberingAfterBreak="0">
+    <w:nsid w:val="6B321F75"/>
+    <w:multiLevelType w:val="hybridMultilevel"/>
+    <w:tmpl w:val="1996DC20"/>
+    <w:lvl w:ilvl="0" w:tplc="04090001">
+      <w:start w:val="1"/>
+      <w:numFmt w:val="bullet"/>
+      <w:lvlText w:val=""/>
+      <w:lvlJc w:val="left"/>
+      <w:pPr>
+        <w:ind w:left="720" w:hanging="360"/>
+      </w:pPr>
+      <w:rPr>
+        <w:rFonts w:ascii="Symbol" w:hAnsi="Symbol" w:hint="default"/>
+      </w:rPr>
+    </w:lvl>
+    <w:lvl w:ilvl="1" w:tplc="04090003">
+      <w:start w:val="1"/>
+      <w:numFmt w:val="bullet"/>
+      <w:lvlText w:val="o"/>
+      <w:lvlJc w:val="left"/>
+      <w:pPr>
+        <w:ind w:left="1440" w:hanging="360"/>
+      </w:pPr>
+      <w:rPr>
+        <w:rFonts w:ascii="Courier New" w:hAnsi="Courier New" w:cs="Courier New" w:hint="default"/>
+      </w:rPr>
+    </w:lvl>
+    <w:lvl w:ilvl="2" w:tplc="04090005">
+      <w:start w:val="1"/>
+      <w:numFmt w:val="bullet"/>
+      <w:lvlText w:val=""/>
+      <w:lvlJc w:val="left"/>
+      <w:pPr>
+        <w:ind w:left="2160" w:hanging="360"/>
+      </w:pPr>
+      <w:rPr>
+        <w:rFonts w:ascii="Wingdings" w:hAnsi="Wingdings" w:hint="default"/>
+      </w:rPr>
+    </w:lvl>
+    <w:lvl w:ilvl="3" w:tplc="04090001" w:tentative="1">
+      <w:start w:val="1"/>
+      <w:numFmt w:val="bullet"/>
+      <w:lvlText w:val=""/>
+      <w:lvlJc w:val="left"/>
+      <w:pPr>
+        <w:ind w:left="2880" w:hanging="360"/>
+      </w:pPr>
+      <w:rPr>
+        <w:rFonts w:ascii="Symbol" w:hAnsi="Symbol" w:hint="default"/>
+      </w:rPr>
+    </w:lvl>
+    <w:lvl w:ilvl="4" w:tplc="04090003" w:tentative="1">
+      <w:start w:val="1"/>
+      <w:numFmt w:val="bullet"/>
+      <w:lvlText w:val="o"/>
+      <w:lvlJc w:val="left"/>
+      <w:pPr>
+        <w:ind w:left="3600" w:hanging="360"/>
+      </w:pPr>
+      <w:rPr>
+        <w:rFonts w:ascii="Courier New" w:hAnsi="Courier New" w:cs="Courier New" w:hint="default"/>
+      </w:rPr>
+    </w:lvl>
+    <w:lvl w:ilvl="5" w:tplc="04090005" w:tentative="1">
+      <w:start w:val="1"/>
+      <w:numFmt w:val="bullet"/>
+      <w:lvlText w:val=""/>
+      <w:lvlJc w:val="left"/>
+      <w:pPr>
+        <w:ind w:left="4320" w:hanging="360"/>
+      </w:pPr>
+      <w:rPr>
+        <w:rFonts w:ascii="Wingdings" w:hAnsi="Wingdings" w:hint="default"/>
+      </w:rPr>
+    </w:lvl>
+    <w:lvl w:ilvl="6" w:tplc="04090001" w:tentative="1">
+      <w:start w:val="1"/>
+      <w:numFmt w:val="bullet"/>
+      <w:lvlText w:val=""/>
+      <w:lvlJc w:val="left"/>
+      <w:pPr>
+        <w:ind w:left="5040" w:hanging="360"/>
+      </w:pPr>
+      <w:rPr>
+        <w:rFonts w:ascii="Symbol" w:hAnsi="Symbol" w:hint="default"/>
+      </w:rPr>
+    </w:lvl>
+    <w:lvl w:ilvl="7" w:tplc="04090003" w:tentative="1">
+      <w:start w:val="1"/>
+      <w:numFmt w:val="bullet"/>
+      <w:lvlText w:val="o"/>
+      <w:lvlJc w:val="left"/>
+      <w:pPr>
+        <w:ind w:left="5760" w:hanging="360"/>
+      </w:pPr>
+      <w:rPr>
+        <w:rFonts w:ascii="Courier New" w:hAnsi="Courier New" w:cs="Courier New" w:hint="default"/>
+      </w:rPr>
+    </w:lvl>
+    <w:lvl w:ilvl="8" w:tplc="04090005" w:tentative="1">
+      <w:start w:val="1"/>
+      <w:numFmt w:val="bullet"/>
+      <w:lvlText w:val=""/>
+      <w:lvlJc w:val="left"/>
+      <w:pPr>
+        <w:ind w:left="6480" w:hanging="360"/>
+      </w:pPr>
+      <w:rPr>
+        <w:rFonts w:ascii="Wingdings" w:hAnsi="Wingdings" w:hint="default"/>
+      </w:rPr>
+    </w:lvl>
+  </w:abstractNum>
+  <w:num w:numId="1">
+    <w:abstractNumId w:val="1"/>
+  </w:num>
+  <w:num w:numId="2">
+    <w:abstractNumId w:val="0"/>
+  </w:num>
+  <w:num w:numId="3">
+    <w:abstractNumId w:val="2"/>
+  </w:num>
+</w:numbering>
 </file>
 
 <file path=word/styles.xml><?xml version="1.0" encoding="utf-8"?>
@@ -161,6 +807,7 @@
     <w:lsdException w:name="HTML Sample" w:semiHidden="1" w:unhideWhenUsed="1"/>
     <w:lsdException w:name="HTML Typewriter" w:semiHidden="1" w:unhideWhenUsed="1"/>
     <w:lsdException w:name="HTML Variable" w:semiHidden="1" w:unhideWhenUsed="1"/>
+    <w:lsdException w:name="Normal Table" w:semiHidden="1" w:unhideWhenUsed="1"/>
     <w:lsdException w:name="annotation subject" w:semiHidden="1" w:unhideWhenUsed="1"/>
     <w:lsdException w:name="No List" w:semiHidden="1" w:unhideWhenUsed="1"/>
     <w:lsdException w:name="Outline List 1" w:semiHidden="1" w:unhideWhenUsed="1"/>
@@ -207,8 +854,10 @@
     <w:lsdException w:name="Table Subtle 2" w:semiHidden="1" w:unhideWhenUsed="1"/>
     <w:lsdException w:name="Table Web 1" w:semiHidden="1" w:unhideWhenUsed="1"/>
     <w:lsdException w:name="Table Web 2" w:semiHidden="1" w:unhideWhenUsed="1"/>
+    <w:lsdException w:name="Table Web 3" w:semiHidden="1" w:unhideWhenUsed="1"/>
     <w:lsdException w:name="Balloon Text" w:semiHidden="1" w:unhideWhenUsed="1"/>
     <w:lsdException w:name="Table Grid" w:uiPriority="39"/>
+    <w:lsdException w:name="Table Theme" w:semiHidden="1" w:unhideWhenUsed="1"/>
     <w:lsdException w:name="Placeholder Text" w:semiHidden="1"/>
     <w:lsdException w:name="No Spacing" w:uiPriority="1" w:qFormat="1"/>
     <w:lsdException w:name="Light Shading" w:uiPriority="60"/>
@@ -460,6 +1109,17 @@
     <w:uiPriority w:val="99"/>
     <w:semiHidden/>
     <w:unhideWhenUsed/>
+  </w:style>
+  <w:style w:type="paragraph" w:styleId="ListParagraph">
+    <w:name w:val="List Paragraph"/>
+    <w:basedOn w:val="Normal"/>
+    <w:uiPriority w:val="34"/>
+    <w:qFormat/>
+    <w:rsid w:val="00051E63"/>
+    <w:pPr>
+      <w:ind w:left="720"/>
+      <w:contextualSpacing/>
+    </w:pPr>
   </w:style>
 </w:styles>
 </file>

</xml_diff>